<commit_message>
updated code snippet; added the Async/Await implementation.
</commit_message>
<xml_diff>
--- a/Notes.docx
+++ b/Notes.docx
@@ -231,11 +231,6 @@
       <w:hyperlink r:id="rId4" w:history="1">
         <w:proofErr w:type="spellStart"/>
         <w:r>
-          <w:rPr>
-            <w:rStyle w:val="Hyperlink"/>
-            <w:rFonts w:ascii="Segoe UI" w:hAnsi="Segoe UI" w:cs="Segoe UI"/>
-            <w:shd w:val="clear" w:color="auto" w:fill="FFFFFF"/>
-          </w:rPr>
           <w:t>Task.Run</w:t>
         </w:r>
         <w:proofErr w:type="spellEnd"/>
@@ -415,15 +410,30 @@
     </w:p>
     <w:p>
       <w:pPr>
-        <w:pStyle w:val="CodeSnippet"/>
-      </w:pPr>
-      <w:r>
-        <w:rPr>
-          <w:rStyle w:val="IntenseEmphasis"/>
-          <w:i w:val="0"/>
-          <w:iCs w:val="0"/>
-          <w:color w:val="2F5496" w:themeColor="accent1" w:themeShade="BF"/>
-          <w:highlight w:val="lightGray"/>
+        <w:pBdr>
+          <w:top w:val="single" w:sz="4" w:space="1" w:color="auto"/>
+          <w:left w:val="single" w:sz="4" w:space="4" w:color="auto"/>
+          <w:bottom w:val="single" w:sz="4" w:space="1" w:color="auto"/>
+          <w:right w:val="single" w:sz="4" w:space="4" w:color="auto"/>
+        </w:pBdr>
+        <w:autoSpaceDE w:val="0"/>
+        <w:autoSpaceDN w:val="0"/>
+        <w:adjustRightInd w:val="0"/>
+        <w:spacing w:after="0" w:line="240" w:lineRule="auto"/>
+        <w:ind w:left="1440" w:firstLine="720"/>
+        <w:rPr>
+          <w:rFonts w:ascii="Consolas" w:hAnsi="Consolas" w:cs="Consolas"/>
+          <w:color w:val="000000"/>
+          <w:sz w:val="19"/>
+          <w:szCs w:val="19"/>
+        </w:rPr>
+      </w:pPr>
+      <w:r>
+        <w:rPr>
+          <w:rFonts w:ascii="Consolas" w:hAnsi="Consolas" w:cs="Consolas"/>
+          <w:color w:val="000000"/>
+          <w:sz w:val="19"/>
+          <w:szCs w:val="19"/>
         </w:rPr>
         <w:t xml:space="preserve">Task t = </w:t>
       </w:r>
@@ -431,11 +441,10 @@
       <w:proofErr w:type="gramStart"/>
       <w:r>
         <w:rPr>
-          <w:rStyle w:val="IntenseEmphasis"/>
-          <w:i w:val="0"/>
-          <w:iCs w:val="0"/>
-          <w:color w:val="2F5496" w:themeColor="accent1" w:themeShade="BF"/>
-          <w:highlight w:val="lightGray"/>
+          <w:rFonts w:ascii="Consolas" w:hAnsi="Consolas" w:cs="Consolas"/>
+          <w:color w:val="000000"/>
+          <w:sz w:val="19"/>
+          <w:szCs w:val="19"/>
         </w:rPr>
         <w:t>Task.Factory.StartNew</w:t>
       </w:r>
@@ -443,121 +452,443 @@
       <w:proofErr w:type="gramEnd"/>
       <w:r>
         <w:rPr>
+          <w:rFonts w:ascii="Consolas" w:hAnsi="Consolas" w:cs="Consolas"/>
+          <w:color w:val="000000"/>
+          <w:sz w:val="19"/>
+          <w:szCs w:val="19"/>
+        </w:rPr>
+        <w:t xml:space="preserve">(()=&gt; …., </w:t>
+      </w:r>
+      <w:proofErr w:type="spellStart"/>
+      <w:r>
+        <w:rPr>
+          <w:rFonts w:ascii="Consolas" w:hAnsi="Consolas" w:cs="Consolas"/>
+          <w:b/>
+          <w:color w:val="000000"/>
+          <w:sz w:val="19"/>
+          <w:szCs w:val="19"/>
+          <w:highlight w:val="lightGray"/>
+        </w:rPr>
+        <w:t>TaskCreationOptions.LongRunning</w:t>
+      </w:r>
+      <w:proofErr w:type="spellEnd"/>
+      <w:r>
+        <w:rPr>
+          <w:rFonts w:ascii="Consolas" w:hAnsi="Consolas" w:cs="Consolas"/>
+          <w:color w:val="000000"/>
+          <w:sz w:val="19"/>
+          <w:szCs w:val="19"/>
+        </w:rPr>
+        <w:t>);</w:t>
+      </w:r>
+    </w:p>
+    <w:p>
+      <w:pPr>
+        <w:rPr>
+          <w:shd w:val="clear" w:color="auto" w:fill="FFFFFF"/>
+        </w:rPr>
+      </w:pPr>
+    </w:p>
+    <w:p>
+      <w:pPr>
+        <w:rPr>
+          <w:shd w:val="clear" w:color="auto" w:fill="FFFFFF"/>
+        </w:rPr>
+      </w:pPr>
+    </w:p>
+    <w:p>
+      <w:pPr>
+        <w:rPr>
           <w:rStyle w:val="IntenseEmphasis"/>
-          <w:i w:val="0"/>
-          <w:iCs w:val="0"/>
-          <w:color w:val="2F5496" w:themeColor="accent1" w:themeShade="BF"/>
-          <w:highlight w:val="lightGray"/>
-        </w:rPr>
-        <w:t xml:space="preserve">(()=&gt; …., </w:t>
+        </w:rPr>
+      </w:pPr>
+      <w:r>
+        <w:rPr>
+          <w:rStyle w:val="IntenseEmphasis"/>
+        </w:rPr>
+        <w:t>Returning Values</w:t>
+      </w:r>
+    </w:p>
+    <w:p>
+      <w:pPr>
+        <w:rPr>
+          <w:shd w:val="clear" w:color="auto" w:fill="FFFFFF"/>
+        </w:rPr>
+      </w:pPr>
+    </w:p>
+    <w:p>
+      <w:pPr>
+        <w:pBdr>
+          <w:top w:val="single" w:sz="4" w:space="1" w:color="auto"/>
+          <w:left w:val="single" w:sz="4" w:space="4" w:color="auto"/>
+          <w:bottom w:val="single" w:sz="4" w:space="1" w:color="auto"/>
+          <w:right w:val="single" w:sz="4" w:space="4" w:color="auto"/>
+        </w:pBdr>
+        <w:autoSpaceDE w:val="0"/>
+        <w:autoSpaceDN w:val="0"/>
+        <w:adjustRightInd w:val="0"/>
+        <w:spacing w:after="0" w:line="240" w:lineRule="auto"/>
+        <w:ind w:left="1440" w:firstLine="720"/>
+        <w:rPr>
+          <w:rFonts w:ascii="Consolas" w:hAnsi="Consolas" w:cs="Consolas"/>
+          <w:color w:val="000000"/>
+          <w:sz w:val="19"/>
+          <w:szCs w:val="19"/>
+        </w:rPr>
+      </w:pPr>
+      <w:r>
+        <w:rPr>
+          <w:rFonts w:ascii="Consolas" w:hAnsi="Consolas" w:cs="Consolas"/>
+          <w:color w:val="000000"/>
+          <w:sz w:val="19"/>
+          <w:szCs w:val="19"/>
+        </w:rPr>
+        <w:t>Task&lt;</w:t>
+      </w:r>
+      <w:r>
+        <w:rPr>
+          <w:rFonts w:ascii="Consolas" w:hAnsi="Consolas" w:cs="Consolas"/>
+          <w:color w:val="0000FF"/>
+          <w:sz w:val="19"/>
+          <w:szCs w:val="19"/>
+        </w:rPr>
+        <w:t>int</w:t>
+      </w:r>
+      <w:r>
+        <w:rPr>
+          <w:rFonts w:ascii="Consolas" w:hAnsi="Consolas" w:cs="Consolas"/>
+          <w:color w:val="000000"/>
+          <w:sz w:val="19"/>
+          <w:szCs w:val="19"/>
+        </w:rPr>
+        <w:t xml:space="preserve">&gt; T = </w:t>
       </w:r>
       <w:proofErr w:type="spellStart"/>
       <w:r>
         <w:rPr>
+          <w:rFonts w:ascii="Consolas" w:hAnsi="Consolas" w:cs="Consolas"/>
+          <w:color w:val="000000"/>
+          <w:sz w:val="19"/>
+          <w:szCs w:val="19"/>
+        </w:rPr>
+        <w:t>Task.Run</w:t>
+      </w:r>
+      <w:proofErr w:type="spellEnd"/>
+      <w:r>
+        <w:rPr>
+          <w:rFonts w:ascii="Consolas" w:hAnsi="Consolas" w:cs="Consolas"/>
+          <w:color w:val="000000"/>
+          <w:sz w:val="19"/>
+          <w:szCs w:val="19"/>
+        </w:rPr>
+        <w:t>(() =</w:t>
+      </w:r>
+      <w:proofErr w:type="gramStart"/>
+      <w:r>
+        <w:rPr>
+          <w:rFonts w:ascii="Consolas" w:hAnsi="Consolas" w:cs="Consolas"/>
+          <w:color w:val="000000"/>
+          <w:sz w:val="19"/>
+          <w:szCs w:val="19"/>
+        </w:rPr>
+        <w:t>&gt;{</w:t>
+      </w:r>
+      <w:r>
+        <w:rPr>
+          <w:rFonts w:ascii="Consolas" w:hAnsi="Consolas" w:cs="Consolas"/>
+          <w:color w:val="000000"/>
+          <w:sz w:val="19"/>
+          <w:szCs w:val="19"/>
+        </w:rPr>
+        <w:t xml:space="preserve"> </w:t>
+      </w:r>
+      <w:r>
+        <w:rPr>
+          <w:rFonts w:ascii="Consolas" w:hAnsi="Consolas" w:cs="Consolas"/>
+          <w:color w:val="0000FF"/>
+          <w:sz w:val="19"/>
+          <w:szCs w:val="19"/>
+        </w:rPr>
+        <w:t>return</w:t>
+      </w:r>
+      <w:proofErr w:type="gramEnd"/>
+      <w:r>
+        <w:rPr>
+          <w:rFonts w:ascii="Consolas" w:hAnsi="Consolas" w:cs="Consolas"/>
+          <w:color w:val="000000"/>
+          <w:sz w:val="19"/>
+          <w:szCs w:val="19"/>
+        </w:rPr>
+        <w:t xml:space="preserve"> a + 10;</w:t>
+      </w:r>
+      <w:r>
+        <w:rPr>
+          <w:rFonts w:ascii="Consolas" w:hAnsi="Consolas" w:cs="Consolas"/>
+          <w:color w:val="000000"/>
+          <w:sz w:val="19"/>
+          <w:szCs w:val="19"/>
+        </w:rPr>
+        <w:t xml:space="preserve"> }</w:t>
+      </w:r>
+      <w:r>
+        <w:rPr>
+          <w:rFonts w:ascii="Consolas" w:hAnsi="Consolas" w:cs="Consolas"/>
+          <w:color w:val="000000"/>
+          <w:sz w:val="19"/>
+          <w:szCs w:val="19"/>
+        </w:rPr>
+        <w:t>)</w:t>
+      </w:r>
+      <w:r>
+        <w:rPr>
+          <w:rFonts w:ascii="Consolas" w:hAnsi="Consolas" w:cs="Consolas"/>
+          <w:color w:val="000000"/>
+          <w:sz w:val="19"/>
+          <w:szCs w:val="19"/>
+        </w:rPr>
+        <w:t>;</w:t>
+      </w:r>
+    </w:p>
+    <w:p>
+      <w:pPr>
+        <w:autoSpaceDE w:val="0"/>
+        <w:autoSpaceDN w:val="0"/>
+        <w:adjustRightInd w:val="0"/>
+        <w:spacing w:after="0" w:line="240" w:lineRule="auto"/>
+        <w:rPr>
+          <w:shd w:val="clear" w:color="auto" w:fill="FFFFFF"/>
+        </w:rPr>
+      </w:pPr>
+    </w:p>
+    <w:p>
+      <w:pPr>
+        <w:rPr>
+          <w:lang w:val="en-US"/>
+        </w:rPr>
+      </w:pPr>
+      <w:r>
+        <w:rPr>
+          <w:lang w:val="en-US"/>
+        </w:rPr>
+        <w:t>Task has a generic subclass called Task&lt;</w:t>
+      </w:r>
+      <w:proofErr w:type="spellStart"/>
+      <w:r>
+        <w:rPr>
+          <w:lang w:val="en-US"/>
+        </w:rPr>
+        <w:t>TResult</w:t>
+      </w:r>
+      <w:proofErr w:type="spellEnd"/>
+      <w:r>
+        <w:rPr>
+          <w:lang w:val="en-US"/>
+        </w:rPr>
+        <w:t xml:space="preserve">&gt; that allows a task to emit a return value. We can obtain the result </w:t>
+      </w:r>
+      <w:r>
+        <w:rPr>
+          <w:lang w:val="en-US"/>
+        </w:rPr>
+        <w:t>by querying the Result property. If the task hasn’t finished, accessing this property will block the current thread until the task finishes.</w:t>
+      </w:r>
+    </w:p>
+    <w:p>
+      <w:pPr>
+        <w:rPr>
+          <w:lang w:val="en-US"/>
+        </w:rPr>
+      </w:pPr>
+    </w:p>
+    <w:p>
+      <w:pPr>
+        <w:rPr>
           <w:rStyle w:val="IntenseEmphasis"/>
-          <w:b/>
-          <w:i w:val="0"/>
-          <w:iCs w:val="0"/>
-          <w:color w:val="2F5496" w:themeColor="accent1" w:themeShade="BF"/>
-          <w:highlight w:val="lightGray"/>
-        </w:rPr>
-        <w:t>TaskCreationOptions.LongRunning</w:t>
+        </w:rPr>
+      </w:pPr>
+      <w:r>
+        <w:rPr>
+          <w:rStyle w:val="IntenseEmphasis"/>
+        </w:rPr>
+        <w:t>Exceptions</w:t>
+      </w:r>
+    </w:p>
+    <w:p>
+      <w:pPr>
+        <w:rPr>
+          <w:lang w:val="en-US"/>
+        </w:rPr>
+      </w:pPr>
+      <w:r>
+        <w:rPr>
+          <w:lang w:val="en-US"/>
+        </w:rPr>
+        <w:t xml:space="preserve">If the task faults we can know from </w:t>
+      </w:r>
+      <w:proofErr w:type="spellStart"/>
+      <w:r>
+        <w:rPr>
+          <w:lang w:val="en-US"/>
+        </w:rPr>
+        <w:t>IsFaulted</w:t>
       </w:r>
       <w:proofErr w:type="spellEnd"/>
       <w:r>
         <w:rPr>
+          <w:lang w:val="en-US"/>
+        </w:rPr>
+        <w:t xml:space="preserve"> and </w:t>
+      </w:r>
+      <w:proofErr w:type="spellStart"/>
+      <w:r>
+        <w:rPr>
+          <w:lang w:val="en-US"/>
+        </w:rPr>
+        <w:t>IsCanceled</w:t>
+      </w:r>
+      <w:proofErr w:type="spellEnd"/>
+      <w:r>
+        <w:rPr>
+          <w:lang w:val="en-US"/>
+        </w:rPr>
+        <w:t xml:space="preserve"> properties of the Task. If both the properties return false, no error occurred. If ‘</w:t>
+      </w:r>
+      <w:proofErr w:type="spellStart"/>
+      <w:r>
+        <w:rPr>
+          <w:lang w:val="en-US"/>
+        </w:rPr>
+        <w:t>IsCanceled</w:t>
+      </w:r>
+      <w:proofErr w:type="spellEnd"/>
+      <w:r>
+        <w:rPr>
+          <w:lang w:val="en-US"/>
+        </w:rPr>
+        <w:t xml:space="preserve">’ is true, an </w:t>
+      </w:r>
+      <w:proofErr w:type="spellStart"/>
+      <w:r>
+        <w:rPr>
+          <w:lang w:val="en-US"/>
+        </w:rPr>
+        <w:t>OperationCanceledException</w:t>
+      </w:r>
+      <w:proofErr w:type="spellEnd"/>
+      <w:r>
+        <w:rPr>
+          <w:lang w:val="en-US"/>
+        </w:rPr>
+        <w:t xml:space="preserve"> was thrown for that task. If ‘</w:t>
+      </w:r>
+      <w:proofErr w:type="spellStart"/>
+      <w:r>
+        <w:rPr>
+          <w:lang w:val="en-US"/>
+        </w:rPr>
+        <w:t>IsFaulted</w:t>
+      </w:r>
+      <w:proofErr w:type="spellEnd"/>
+      <w:r>
+        <w:rPr>
+          <w:lang w:val="en-US"/>
+        </w:rPr>
+        <w:t>’ is true, some other exception has happened and details of the same will be available in the Exception object.</w:t>
+      </w:r>
+    </w:p>
+    <w:p>
+      <w:pPr>
+        <w:rPr>
+          <w:lang w:val="en-US"/>
+        </w:rPr>
+      </w:pPr>
+    </w:p>
+    <w:p>
+      <w:pPr>
+        <w:rPr>
+          <w:lang w:val="en-US"/>
+        </w:rPr>
+      </w:pPr>
+      <w:r>
+        <w:rPr>
+          <w:lang w:val="en-US"/>
+        </w:rPr>
+        <w:lastRenderedPageBreak/>
+        <w:t>Additionally, if the task throws an unhandled exception, the CLR wraps the exception in “</w:t>
+      </w:r>
+      <w:proofErr w:type="spellStart"/>
+      <w:r>
+        <w:rPr>
+          <w:lang w:val="en-US"/>
+        </w:rPr>
+        <w:t>AggregateException</w:t>
+      </w:r>
+      <w:proofErr w:type="spellEnd"/>
+      <w:r>
+        <w:rPr>
+          <w:lang w:val="en-US"/>
+        </w:rPr>
+        <w:t xml:space="preserve">” </w:t>
+      </w:r>
+      <w:proofErr w:type="gramStart"/>
+      <w:r>
+        <w:rPr>
+          <w:lang w:val="en-US"/>
+        </w:rPr>
+        <w:t>in order to</w:t>
+      </w:r>
+      <w:proofErr w:type="gramEnd"/>
+      <w:r>
+        <w:rPr>
+          <w:lang w:val="en-US"/>
+        </w:rPr>
+        <w:t xml:space="preserve"> play well with Parallel Programming scenarios.</w:t>
+      </w:r>
+    </w:p>
+    <w:p>
+      <w:pPr>
+        <w:rPr>
+          <w:lang w:val="en-US"/>
+        </w:rPr>
+      </w:pPr>
+    </w:p>
+    <w:p>
+      <w:pPr>
+        <w:rPr>
           <w:rStyle w:val="IntenseEmphasis"/>
-          <w:i w:val="0"/>
-          <w:iCs w:val="0"/>
-          <w:color w:val="2F5496" w:themeColor="accent1" w:themeShade="BF"/>
-          <w:highlight w:val="lightGray"/>
-        </w:rPr>
-        <w:t>);</w:t>
+        </w:rPr>
+      </w:pPr>
+      <w:proofErr w:type="spellStart"/>
+      <w:r>
+        <w:rPr>
+          <w:rStyle w:val="IntenseEmphasis"/>
+        </w:rPr>
+        <w:t>Task.Delay</w:t>
+      </w:r>
+      <w:proofErr w:type="spellEnd"/>
+    </w:p>
+    <w:p>
+      <w:proofErr w:type="spellStart"/>
+      <w:r>
+        <w:t>Task.Delay</w:t>
+      </w:r>
+      <w:proofErr w:type="spellEnd"/>
+      <w:r>
+        <w:t xml:space="preserve"> is asynchronous to </w:t>
+      </w:r>
+      <w:proofErr w:type="spellStart"/>
+      <w:r>
+        <w:t>Thread.Sleep</w:t>
+      </w:r>
+      <w:proofErr w:type="spellEnd"/>
+      <w:r>
+        <w:t>()</w:t>
+      </w:r>
+      <w:r>
+        <w:t>.</w:t>
       </w:r>
       <w:bookmarkStart w:id="0" w:name="_GoBack"/>
       <w:bookmarkEnd w:id="0"/>
-    </w:p>
-    <w:p>
-      <w:pPr>
-        <w:rPr>
-          <w:shd w:val="clear" w:color="auto" w:fill="FFFFFF"/>
-        </w:rPr>
-      </w:pPr>
-    </w:p>
-    <w:p>
-      <w:pPr>
-        <w:rPr>
-          <w:lang w:val="en-US"/>
-        </w:rPr>
-      </w:pPr>
-      <w:r>
-        <w:rPr>
-          <w:shd w:val="clear" w:color="auto" w:fill="FFFFFF"/>
-        </w:rPr>
-        <w:t xml:space="preserve">You can also use the </w:t>
-      </w:r>
-      <w:proofErr w:type="spellStart"/>
-      <w:r>
-        <w:rPr>
-          <w:b/>
-          <w:shd w:val="clear" w:color="auto" w:fill="FFFFFF"/>
-        </w:rPr>
-        <w:t>TaskFactory.StartNew</w:t>
-      </w:r>
-      <w:proofErr w:type="spellEnd"/>
-      <w:r>
-        <w:rPr>
-          <w:b/>
-          <w:shd w:val="clear" w:color="auto" w:fill="FFFFFF"/>
-        </w:rPr>
-        <w:t xml:space="preserve"> </w:t>
-      </w:r>
-      <w:r>
-        <w:rPr>
-          <w:sz w:val="16"/>
-        </w:rPr>
-        <w:t>(introduced in .Net 4.0)</w:t>
-      </w:r>
-      <w:r>
-        <w:rPr>
-          <w:shd w:val="clear" w:color="auto" w:fill="FFFFFF"/>
-        </w:rPr>
-        <w:t xml:space="preserve"> method to create and start a task in one operation. Use this method when creation and scheduling do not have to be separated and you require additional task creation options or the use of a specific scheduler</w:t>
-      </w:r>
-      <w:r>
-        <w:rPr>
-          <w:shd w:val="clear" w:color="auto" w:fill="FFFFFF"/>
-        </w:rPr>
-        <w:t>.</w:t>
-      </w:r>
-    </w:p>
-    <w:p>
-      <w:pPr>
-        <w:rPr>
-          <w:lang w:val="en-US"/>
-        </w:rPr>
-      </w:pPr>
-    </w:p>
-    <w:p>
-      <w:pPr>
-        <w:rPr>
-          <w:lang w:val="en-US"/>
-        </w:rPr>
-      </w:pPr>
-    </w:p>
-    <w:p>
-      <w:pPr>
-        <w:rPr>
-          <w:lang w:val="en-US"/>
-        </w:rPr>
-      </w:pPr>
-    </w:p>
-    <w:p>
-      <w:pPr>
-        <w:rPr>
-          <w:lang w:val="en-US"/>
-        </w:rPr>
-      </w:pPr>
     </w:p>
     <w:sectPr>
       <w:pgSz w:w="11906" w:h="16838"/>

</xml_diff>